<commit_message>
Word file edited and hardware picture added.
</commit_message>
<xml_diff>
--- a/Documents/Hardware Details.docx
+++ b/Documents/Hardware Details.docx
@@ -16,6 +16,72 @@
           <w:lang w:val="en-GB"/>
         </w:rPr>
         <w:t>Macro Keyboard</w:t>
+      </w:r>
+    </w:p>
+    <w:p>
+      <w:pPr>
+        <w:pStyle w:val="Heading2"/>
+        <w:rPr>
+          <w:lang w:val="en-GB"/>
+        </w:rPr>
+      </w:pPr>
+      <w:r>
+        <w:rPr>
+          <w:lang w:val="en-GB"/>
+        </w:rPr>
+        <w:t>Arduino Micro Pinouts</w:t>
+      </w:r>
+    </w:p>
+    <w:p>
+      <w:pPr>
+        <w:rPr>
+          <w:lang w:val="en-GB"/>
+        </w:rPr>
+      </w:pPr>
+      <w:r>
+        <w:rPr>
+          <w:lang w:val="en-GB"/>
+        </w:rPr>
+        <w:drawing>
+          <wp:inline distT="0" distB="0" distL="0" distR="0" wp14:anchorId="3A8D9269" wp14:editId="5404AD92">
+            <wp:extent cx="5731510" cy="2326640"/>
+            <wp:effectExtent l="19050" t="19050" r="21590" b="16510"/>
+            <wp:docPr id="1" name="Picture 1"/>
+            <wp:cNvGraphicFramePr>
+              <a:graphicFrameLocks xmlns:a="http://schemas.openxmlformats.org/drawingml/2006/main" noChangeAspect="1"/>
+            </wp:cNvGraphicFramePr>
+            <a:graphic xmlns:a="http://schemas.openxmlformats.org/drawingml/2006/main">
+              <a:graphicData uri="http://schemas.openxmlformats.org/drawingml/2006/picture">
+                <pic:pic xmlns:pic="http://schemas.openxmlformats.org/drawingml/2006/picture">
+                  <pic:nvPicPr>
+                    <pic:cNvPr id="1" name=""/>
+                    <pic:cNvPicPr/>
+                  </pic:nvPicPr>
+                  <pic:blipFill>
+                    <a:blip r:embed="rId4"/>
+                    <a:stretch>
+                      <a:fillRect/>
+                    </a:stretch>
+                  </pic:blipFill>
+                  <pic:spPr>
+                    <a:xfrm>
+                      <a:off x="0" y="0"/>
+                      <a:ext cx="5731510" cy="2326640"/>
+                    </a:xfrm>
+                    <a:prstGeom prst="rect">
+                      <a:avLst/>
+                    </a:prstGeom>
+                    <a:ln>
+                      <a:solidFill>
+                        <a:schemeClr val="tx1"/>
+                      </a:solidFill>
+                    </a:ln>
+                  </pic:spPr>
+                </pic:pic>
+              </a:graphicData>
+            </a:graphic>
+          </wp:inline>
+        </w:drawing>
       </w:r>
     </w:p>
     <w:p>
@@ -479,8 +545,10 @@
               <w:rPr>
                 <w:lang w:val="en-GB"/>
               </w:rPr>
-              <w:t>D6</w:t>
-            </w:r>
+              <w:t>D8</w:t>
+            </w:r>
+            <w:bookmarkStart w:id="0" w:name="_GoBack"/>
+            <w:bookmarkEnd w:id="0"/>
           </w:p>
         </w:tc>
       </w:tr>
@@ -503,13 +571,7 @@
         <w:rPr>
           <w:lang w:val="en-GB"/>
         </w:rPr>
-        <w:t>RGB</w:t>
-      </w:r>
-      <w:r>
-        <w:rPr>
-          <w:lang w:val="en-GB"/>
-        </w:rPr>
-        <w:t xml:space="preserve"> LED</w:t>
+        <w:t>RGB LED</w:t>
       </w:r>
     </w:p>
     <w:tbl>
@@ -558,7 +620,7 @@
               <w:rPr>
                 <w:lang w:val="en-GB"/>
               </w:rPr>
-              <w:t>D8</w:t>
+              <w:t>D6</w:t>
             </w:r>
           </w:p>
         </w:tc>
@@ -766,8 +828,6 @@
           <w:lang w:val="en-GB"/>
         </w:rPr>
       </w:pPr>
-      <w:bookmarkStart w:id="0" w:name="_GoBack"/>
-      <w:bookmarkEnd w:id="0"/>
     </w:p>
     <w:p>
       <w:pPr>

</xml_diff>